<commit_message>
add: 1) use output B to signal over-shoot; 2) in run mode, pressing the button now causes display of all temp sensor values
</commit_message>
<xml_diff>
--- a/Logging Controller Design and Operation.docx
+++ b/Logging Controller Design and Operation.docx
@@ -221,6 +221,237 @@
       <w:r>
         <w:t>Removing the card during a log write may cause problems but otherwise, it should be OK to remove and insert a card while the controller is operating. To be safe, do not remove in run mode. Newly acquired data is lost when no card is inserted (no buffering).</w:t>
       </w:r>
+    </w:p>
+    <w:p>
+      <w:pPr>
+        <w:pStyle w:val="Heading2"/>
+      </w:pPr>
+      <w:r>
+        <w:t xml:space="preserve">Temperature </w:t>
+      </w:r>
+    </w:p>
+    <w:p>
+      <w:pPr>
+        <w:pStyle w:val="Heading3"/>
+      </w:pPr>
+      <w:r>
+        <w:t>Sensors</w:t>
+      </w:r>
+    </w:p>
+    <w:p>
+      <w:r>
+        <w:t xml:space="preserve">Maxim DS18B20 </w:t>
+      </w:r>
+      <w:r>
+        <w:t>temperature sensors have 64 bit IDs but these are used internally and matched to a zero-based index</w:t>
+      </w:r>
+      <w:r>
+        <w:t xml:space="preserve"> in </w:t>
+      </w:r>
+      <w:r>
+        <w:t xml:space="preserve"> a l</w:t>
+      </w:r>
+      <w:r>
+        <w:t>ookup table is stored in EEPROM</w:t>
+      </w:r>
+      <w:r>
+        <w:t>, where the 1st stored ID is "sensor 0" etc</w:t>
+      </w:r>
+      <w:r>
+        <w:t>. O</w:t>
+      </w:r>
+      <w:r>
+        <w:t xml:space="preserve">n first </w:t>
+      </w:r>
+      <w:proofErr w:type="spellStart"/>
+      <w:r>
+        <w:t>startup</w:t>
+      </w:r>
+      <w:proofErr w:type="spellEnd"/>
+      <w:r>
+        <w:t xml:space="preserve">, discovered sensors have their IDs stored to EEPROM in the </w:t>
+      </w:r>
+      <w:r>
+        <w:t xml:space="preserve">order they are found by </w:t>
+      </w:r>
+      <w:proofErr w:type="spellStart"/>
+      <w:r>
+        <w:t>OneWire</w:t>
+      </w:r>
+      <w:proofErr w:type="spellEnd"/>
+      <w:r>
+        <w:t xml:space="preserve"> library. I</w:t>
+      </w:r>
+      <w:r>
+        <w:t>n future the same senso</w:t>
+      </w:r>
+      <w:r>
+        <w:t xml:space="preserve">r will have the same </w:t>
+      </w:r>
+      <w:r>
+        <w:t>index</w:t>
+      </w:r>
+      <w:r>
+        <w:t xml:space="preserve"> </w:t>
+      </w:r>
+      <w:r>
+        <w:t xml:space="preserve">so to know up-front which probe will be 0, 1, 2 </w:t>
+      </w:r>
+      <w:proofErr w:type="spellStart"/>
+      <w:r>
+        <w:t>etc</w:t>
+      </w:r>
+      <w:proofErr w:type="spellEnd"/>
+      <w:proofErr w:type="gramStart"/>
+      <w:r>
+        <w:t xml:space="preserve">, </w:t>
+      </w:r>
+      <w:r>
+        <w:t xml:space="preserve"> you</w:t>
+      </w:r>
+      <w:proofErr w:type="gramEnd"/>
+      <w:r>
+        <w:t xml:space="preserve"> should connect one probe at a time with a reset/restart</w:t>
+      </w:r>
+      <w:r>
+        <w:t xml:space="preserve"> </w:t>
+      </w:r>
+      <w:r>
+        <w:t xml:space="preserve"> to cause it to be detected</w:t>
+      </w:r>
+      <w:r>
+        <w:t xml:space="preserve">. </w:t>
+      </w:r>
+      <w:r>
+        <w:t>Otherwise use the *SWAP and *SCAN commands.</w:t>
+      </w:r>
+      <w:r>
+        <w:t xml:space="preserve"> A</w:t>
+      </w:r>
+      <w:r>
+        <w:t xml:space="preserve"> look-up array is kept to record which sensors are actually attached (some may be disconnected but retain a record in the EEPROM)</w:t>
+      </w:r>
+      <w:r>
+        <w:t xml:space="preserve">. </w:t>
+      </w:r>
+    </w:p>
+    <w:p>
+      <w:pPr>
+        <w:pStyle w:val="Heading3"/>
+      </w:pPr>
+      <w:r>
+        <w:t>Control Rules</w:t>
+      </w:r>
+    </w:p>
+    <w:p>
+      <w:r>
+        <w:t xml:space="preserve">This is simple min/max system. The values of </w:t>
+      </w:r>
+      <w:proofErr w:type="spellStart"/>
+      <w:r>
+        <w:t>Tmin</w:t>
+      </w:r>
+      <w:proofErr w:type="spellEnd"/>
+      <w:r>
+        <w:t xml:space="preserve"> and Hysteresis are set via serial commands.</w:t>
+      </w:r>
+    </w:p>
+    <w:p>
+      <w:r>
+        <w:t>If T&gt;=</w:t>
+      </w:r>
+      <w:proofErr w:type="spellStart"/>
+      <w:r>
+        <w:t>Tmin+Hysteresis</w:t>
+      </w:r>
+      <w:proofErr w:type="spellEnd"/>
+      <w:r>
+        <w:t>, then output A is turned off. If T&lt;</w:t>
+      </w:r>
+      <w:proofErr w:type="spellStart"/>
+      <w:r>
+        <w:t>Tmin</w:t>
+      </w:r>
+      <w:proofErr w:type="spellEnd"/>
+      <w:r>
+        <w:t xml:space="preserve"> then the output is turned on. In between </w:t>
+      </w:r>
+      <w:proofErr w:type="spellStart"/>
+      <w:r>
+        <w:t>Tmin</w:t>
+      </w:r>
+      <w:proofErr w:type="spellEnd"/>
+      <w:r>
+        <w:t xml:space="preserve"> and </w:t>
+      </w:r>
+      <w:proofErr w:type="spellStart"/>
+      <w:r>
+        <w:t>Tmin+Hysteresis</w:t>
+      </w:r>
+      <w:proofErr w:type="spellEnd"/>
+      <w:r>
+        <w:t>, the output remains in the same state.</w:t>
+      </w:r>
+    </w:p>
+    <w:p>
+      <w:r>
+        <w:t>Only ONE of the temperature probes is</w:t>
+      </w:r>
+      <w:r>
+        <w:t xml:space="preserve"> used to control the output. It will be the connected sensor </w:t>
+      </w:r>
+      <w:r>
+        <w:t xml:space="preserve">at </w:t>
+      </w:r>
+      <w:r>
+        <w:t xml:space="preserve">index </w:t>
+      </w:r>
+      <w:r>
+        <w:t>0 in</w:t>
+      </w:r>
+      <w:r>
+        <w:t xml:space="preserve"> the EEPROM table</w:t>
+      </w:r>
+      <w:r>
+        <w:t xml:space="preserve"> if that sensor is connected. Otherwise, it will be the first sensor detected (1-wire detection order)</w:t>
+      </w:r>
+      <w:r>
+        <w:t>.</w:t>
+      </w:r>
+    </w:p>
+    <w:p>
+      <w:r>
+        <w:t>Output B is not used for control but, in the current version, is used to light a LED to show that T&gt;</w:t>
+      </w:r>
+      <w:proofErr w:type="spellStart"/>
+      <w:r>
+        <w:t>Tmin+Hysteresis</w:t>
+      </w:r>
+      <w:proofErr w:type="spellEnd"/>
+      <w:r>
+        <w:t>. It will turn off again once the temperature drops to T&lt;=</w:t>
+      </w:r>
+      <w:proofErr w:type="spellStart"/>
+      <w:r>
+        <w:t>Tmin+Hysteresis</w:t>
+      </w:r>
+      <w:proofErr w:type="spellEnd"/>
+      <w:r>
+        <w:t xml:space="preserve">. </w:t>
+      </w:r>
+      <w:proofErr w:type="gramStart"/>
+      <w:r>
+        <w:t>i.e</w:t>
+      </w:r>
+      <w:proofErr w:type="gramEnd"/>
+      <w:r>
+        <w:t>. output B signals a “too high” or over-shoot condition.</w:t>
+      </w:r>
+    </w:p>
+    <w:p>
+      <w:r>
+        <w:t>Outputs only change in run mode (see below).</w:t>
+      </w:r>
       <w:bookmarkStart w:id="0" w:name="_GoBack"/>
       <w:bookmarkEnd w:id="0"/>
     </w:p>
@@ -229,232 +460,89 @@
         <w:pStyle w:val="Heading2"/>
       </w:pPr>
       <w:r>
-        <w:t xml:space="preserve">Temperature </w:t>
-      </w:r>
-    </w:p>
-    <w:p>
-      <w:pPr>
-        <w:pStyle w:val="Heading3"/>
-      </w:pPr>
-      <w:r>
-        <w:t>Sensors</w:t>
-      </w:r>
-    </w:p>
-    <w:p>
-      <w:r>
-        <w:t xml:space="preserve">Maxim DS18B20 </w:t>
-      </w:r>
-      <w:r>
-        <w:t>temperature sensors have 64 bit IDs but these are used internally and matched to a zero-based index</w:t>
-      </w:r>
-      <w:r>
-        <w:t xml:space="preserve"> in </w:t>
-      </w:r>
-      <w:r>
-        <w:t xml:space="preserve"> a l</w:t>
-      </w:r>
-      <w:r>
-        <w:t>ookup table is stored in EEPROM</w:t>
-      </w:r>
-      <w:r>
-        <w:t>, where the 1st stored ID is "sensor 0" etc</w:t>
-      </w:r>
-      <w:r>
-        <w:t>. O</w:t>
-      </w:r>
-      <w:r>
-        <w:t xml:space="preserve">n first </w:t>
-      </w:r>
-      <w:proofErr w:type="spellStart"/>
-      <w:r>
-        <w:t>startup</w:t>
-      </w:r>
-      <w:proofErr w:type="spellEnd"/>
-      <w:r>
-        <w:t xml:space="preserve">, discovered sensors have their IDs stored to EEPROM in the </w:t>
-      </w:r>
-      <w:r>
-        <w:t xml:space="preserve">order they are found by </w:t>
-      </w:r>
-      <w:proofErr w:type="spellStart"/>
-      <w:r>
-        <w:t>OneWire</w:t>
-      </w:r>
-      <w:proofErr w:type="spellEnd"/>
-      <w:r>
-        <w:t xml:space="preserve"> library. I</w:t>
-      </w:r>
-      <w:r>
-        <w:t>n future the same senso</w:t>
-      </w:r>
-      <w:r>
-        <w:t xml:space="preserve">r will have the same </w:t>
-      </w:r>
-      <w:r>
-        <w:t>index</w:t>
-      </w:r>
-      <w:r>
-        <w:t xml:space="preserve"> </w:t>
-      </w:r>
-      <w:r>
-        <w:t xml:space="preserve">so to know up-front which probe will be 0, 1, 2 </w:t>
-      </w:r>
-      <w:proofErr w:type="spellStart"/>
-      <w:r>
-        <w:t>etc</w:t>
-      </w:r>
-      <w:proofErr w:type="spellEnd"/>
+        <w:t>Start-up Reset</w:t>
+      </w:r>
+    </w:p>
+    <w:p>
+      <w:r>
+        <w:t>If the pushbutton (S2) is held closed during power-on or manual reset then any previously-stored temperature sensor IDs (in EEPROM) are cleared before scanning for new attached sensors.</w:t>
+      </w:r>
+    </w:p>
+    <w:p>
+      <w:pPr>
+        <w:pStyle w:val="Heading2"/>
+      </w:pPr>
+      <w:r>
+        <w:t>Modes</w:t>
+      </w:r>
+    </w:p>
+    <w:p>
+      <w:r>
+        <w:t>S5 selects “set” or “run” mode.</w:t>
+      </w:r>
+    </w:p>
+    <w:p>
+      <w:r>
+        <w:t>In set mode:</w:t>
+      </w:r>
+    </w:p>
+    <w:p>
+      <w:pPr>
+        <w:pStyle w:val="ListParagraph"/>
+        <w:numPr>
+          <w:ilvl w:val="0"/>
+          <w:numId w:val="1"/>
+        </w:numPr>
+      </w:pPr>
       <w:proofErr w:type="gramStart"/>
       <w:r>
-        <w:t xml:space="preserve">, </w:t>
-      </w:r>
-      <w:r>
-        <w:t xml:space="preserve"> you</w:t>
+        <w:t>serial</w:t>
       </w:r>
       <w:proofErr w:type="gramEnd"/>
       <w:r>
-        <w:t xml:space="preserve"> should connect one probe at a time with a reset/restart</w:t>
-      </w:r>
-      <w:r>
-        <w:t xml:space="preserve"> </w:t>
-      </w:r>
-      <w:r>
-        <w:t xml:space="preserve"> to cause it to be detected</w:t>
-      </w:r>
-      <w:r>
-        <w:t xml:space="preserve">. </w:t>
-      </w:r>
-      <w:r>
-        <w:t>Otherwise use the *SWAP and *SCAN commands.</w:t>
-      </w:r>
-      <w:r>
-        <w:t xml:space="preserve"> A</w:t>
-      </w:r>
-      <w:r>
-        <w:t xml:space="preserve"> look-up array is kept to record which sensors are actually attached (some may be disconnected but retain a record in the EEPROM)</w:t>
-      </w:r>
-      <w:r>
-        <w:t xml:space="preserve">. </w:t>
-      </w:r>
-    </w:p>
-    <w:p>
-      <w:pPr>
-        <w:pStyle w:val="Heading3"/>
-      </w:pPr>
-      <w:r>
-        <w:t>Control Rules</w:t>
-      </w:r>
-    </w:p>
-    <w:p>
-      <w:r>
-        <w:t xml:space="preserve">This is simple min/max system. The values of </w:t>
-      </w:r>
-      <w:proofErr w:type="spellStart"/>
-      <w:r>
-        <w:t>Tmin</w:t>
-      </w:r>
-      <w:proofErr w:type="spellEnd"/>
-      <w:r>
-        <w:t xml:space="preserve"> and Hysteresis are set via serial commands.</w:t>
-      </w:r>
-    </w:p>
-    <w:p>
-      <w:r>
-        <w:t>If T&gt;=</w:t>
-      </w:r>
-      <w:proofErr w:type="spellStart"/>
-      <w:r>
-        <w:t>Tmin+Hysteresis</w:t>
-      </w:r>
-      <w:proofErr w:type="spellEnd"/>
-      <w:r>
-        <w:t>, then output A is turned off. If T&lt;</w:t>
-      </w:r>
-      <w:proofErr w:type="spellStart"/>
-      <w:r>
-        <w:t>Tmin</w:t>
-      </w:r>
-      <w:proofErr w:type="spellEnd"/>
-      <w:r>
-        <w:t xml:space="preserve"> then the output is turned on. In between </w:t>
-      </w:r>
-      <w:proofErr w:type="spellStart"/>
-      <w:r>
-        <w:t>Tmin</w:t>
-      </w:r>
-      <w:proofErr w:type="spellEnd"/>
-      <w:r>
-        <w:t xml:space="preserve"> and </w:t>
-      </w:r>
-      <w:proofErr w:type="spellStart"/>
-      <w:r>
-        <w:t>Tmin+Hysteresis</w:t>
-      </w:r>
-      <w:proofErr w:type="spellEnd"/>
-      <w:r>
-        <w:t>, the output remains in the same state.</w:t>
-      </w:r>
-    </w:p>
-    <w:p>
-      <w:r>
-        <w:t>Only ONE of the temperature probes is</w:t>
-      </w:r>
-      <w:r>
-        <w:t xml:space="preserve"> used to control the output. It will be the connected sensor </w:t>
-      </w:r>
-      <w:r>
-        <w:t xml:space="preserve">at </w:t>
-      </w:r>
-      <w:r>
-        <w:t xml:space="preserve">index </w:t>
-      </w:r>
-      <w:r>
-        <w:t>0 in</w:t>
-      </w:r>
-      <w:r>
-        <w:t xml:space="preserve"> the EEPROM table</w:t>
-      </w:r>
-      <w:r>
-        <w:t xml:space="preserve"> if that sensor is connected. Otherwise, it will be the first sensor detected (1-wire detection order)</w:t>
-      </w:r>
-      <w:r>
-        <w:t>.</w:t>
-      </w:r>
-    </w:p>
-    <w:p>
-      <w:pPr>
-        <w:pStyle w:val="Heading2"/>
-      </w:pPr>
-      <w:r>
-        <w:t>Start-up Reset</w:t>
-      </w:r>
-    </w:p>
-    <w:p>
-      <w:r>
-        <w:t>If the pushbutton (S2) is held closed during power-on or manual reset then any previously-stored temperature sensor IDs (in EEPROM) are cleared before scanning for new attached sensors.</w:t>
-      </w:r>
-    </w:p>
-    <w:p>
-      <w:pPr>
-        <w:pStyle w:val="Heading2"/>
-      </w:pPr>
-      <w:r>
-        <w:t>Modes</w:t>
-      </w:r>
-    </w:p>
-    <w:p>
-      <w:r>
-        <w:t>S5 selects “set” or “run” mode.</w:t>
-      </w:r>
-    </w:p>
-    <w:p>
-      <w:r>
-        <w:t>In set mode, serial commands may be sent (see below) and the push button (S2) may be used to cycle the set-minimum temperature in 0.5C increments from 0 to 30C.</w:t>
-      </w:r>
-    </w:p>
-    <w:p>
-      <w:r>
+        <w:t xml:space="preserve"> commands may be sent (see below) and the push button (S2) may be used to cycle the set-minimum temperature in 0.5C increments from 0 to 30C.</w:t>
+      </w:r>
+    </w:p>
+    <w:p>
+      <w:pPr>
+        <w:pStyle w:val="ListParagraph"/>
+        <w:numPr>
+          <w:ilvl w:val="0"/>
+          <w:numId w:val="1"/>
+        </w:numPr>
+      </w:pPr>
+      <w:r>
+        <w:lastRenderedPageBreak/>
         <w:t>Changes made in set mode are applied immediately to the real time clock but other settings are saved to EEPROM only on return to run mode.</w:t>
+      </w:r>
+    </w:p>
+    <w:p>
+      <w:r>
+        <w:t>In run mode:</w:t>
+      </w:r>
+    </w:p>
+    <w:p>
+      <w:pPr>
+        <w:pStyle w:val="ListParagraph"/>
+        <w:numPr>
+          <w:ilvl w:val="0"/>
+          <w:numId w:val="2"/>
+        </w:numPr>
+      </w:pPr>
+      <w:r>
+        <w:t>Serial commands are ignored</w:t>
+      </w:r>
+    </w:p>
+    <w:p>
+      <w:pPr>
+        <w:pStyle w:val="ListParagraph"/>
+        <w:numPr>
+          <w:ilvl w:val="0"/>
+          <w:numId w:val="2"/>
+        </w:numPr>
+      </w:pPr>
+      <w:r>
+        <w:t>The push button (S2) may be pressed to cause the display to cycle through the temperature readings according to all attached probes. During this time, output control is suspended.</w:t>
       </w:r>
     </w:p>
     <w:p>
@@ -497,7 +585,6 @@
           <w:sz w:val="19"/>
           <w:szCs w:val="19"/>
         </w:rPr>
-        <w:lastRenderedPageBreak/>
         <w:t>ECHO</w:t>
       </w:r>
       <w:r>
@@ -1353,6 +1440,243 @@
     </w:sectPr>
   </w:body>
 </w:document>
+</file>
+
+<file path=word/numbering.xml><?xml version="1.0" encoding="utf-8"?>
+<w:numbering xmlns:wpc="http://schemas.microsoft.com/office/word/2010/wordprocessingCanvas" xmlns:mc="http://schemas.openxmlformats.org/markup-compatibility/2006" xmlns:o="urn:schemas-microsoft-com:office:office" xmlns:r="http://schemas.openxmlformats.org/officeDocument/2006/relationships" xmlns:m="http://schemas.openxmlformats.org/officeDocument/2006/math" xmlns:v="urn:schemas-microsoft-com:vml" xmlns:wp14="http://schemas.microsoft.com/office/word/2010/wordprocessingDrawing" xmlns:wp="http://schemas.openxmlformats.org/drawingml/2006/wordprocessingDrawing" xmlns:w10="urn:schemas-microsoft-com:office:word" xmlns:w="http://schemas.openxmlformats.org/wordprocessingml/2006/main" xmlns:w14="http://schemas.microsoft.com/office/word/2010/wordml" xmlns:wpg="http://schemas.microsoft.com/office/word/2010/wordprocessingGroup" xmlns:wpi="http://schemas.microsoft.com/office/word/2010/wordprocessingInk" xmlns:wne="http://schemas.microsoft.com/office/word/2006/wordml" xmlns:wps="http://schemas.microsoft.com/office/word/2010/wordprocessingShape" mc:Ignorable="w14 wp14">
+  <w:abstractNum w:abstractNumId="0">
+    <w:nsid w:val="2853253F"/>
+    <w:multiLevelType w:val="hybridMultilevel"/>
+    <w:tmpl w:val="57549892"/>
+    <w:lvl w:ilvl="0" w:tplc="08090001">
+      <w:start w:val="1"/>
+      <w:numFmt w:val="bullet"/>
+      <w:lvlText w:val=""/>
+      <w:lvlJc w:val="left"/>
+      <w:pPr>
+        <w:ind w:left="720" w:hanging="360"/>
+      </w:pPr>
+      <w:rPr>
+        <w:rFonts w:ascii="Symbol" w:hAnsi="Symbol" w:hint="default"/>
+      </w:rPr>
+    </w:lvl>
+    <w:lvl w:ilvl="1" w:tplc="08090003" w:tentative="1">
+      <w:start w:val="1"/>
+      <w:numFmt w:val="bullet"/>
+      <w:lvlText w:val="o"/>
+      <w:lvlJc w:val="left"/>
+      <w:pPr>
+        <w:ind w:left="1440" w:hanging="360"/>
+      </w:pPr>
+      <w:rPr>
+        <w:rFonts w:ascii="Courier New" w:hAnsi="Courier New" w:cs="Courier New" w:hint="default"/>
+      </w:rPr>
+    </w:lvl>
+    <w:lvl w:ilvl="2" w:tplc="08090005" w:tentative="1">
+      <w:start w:val="1"/>
+      <w:numFmt w:val="bullet"/>
+      <w:lvlText w:val=""/>
+      <w:lvlJc w:val="left"/>
+      <w:pPr>
+        <w:ind w:left="2160" w:hanging="360"/>
+      </w:pPr>
+      <w:rPr>
+        <w:rFonts w:ascii="Wingdings" w:hAnsi="Wingdings" w:hint="default"/>
+      </w:rPr>
+    </w:lvl>
+    <w:lvl w:ilvl="3" w:tplc="08090001" w:tentative="1">
+      <w:start w:val="1"/>
+      <w:numFmt w:val="bullet"/>
+      <w:lvlText w:val=""/>
+      <w:lvlJc w:val="left"/>
+      <w:pPr>
+        <w:ind w:left="2880" w:hanging="360"/>
+      </w:pPr>
+      <w:rPr>
+        <w:rFonts w:ascii="Symbol" w:hAnsi="Symbol" w:hint="default"/>
+      </w:rPr>
+    </w:lvl>
+    <w:lvl w:ilvl="4" w:tplc="08090003" w:tentative="1">
+      <w:start w:val="1"/>
+      <w:numFmt w:val="bullet"/>
+      <w:lvlText w:val="o"/>
+      <w:lvlJc w:val="left"/>
+      <w:pPr>
+        <w:ind w:left="3600" w:hanging="360"/>
+      </w:pPr>
+      <w:rPr>
+        <w:rFonts w:ascii="Courier New" w:hAnsi="Courier New" w:cs="Courier New" w:hint="default"/>
+      </w:rPr>
+    </w:lvl>
+    <w:lvl w:ilvl="5" w:tplc="08090005" w:tentative="1">
+      <w:start w:val="1"/>
+      <w:numFmt w:val="bullet"/>
+      <w:lvlText w:val=""/>
+      <w:lvlJc w:val="left"/>
+      <w:pPr>
+        <w:ind w:left="4320" w:hanging="360"/>
+      </w:pPr>
+      <w:rPr>
+        <w:rFonts w:ascii="Wingdings" w:hAnsi="Wingdings" w:hint="default"/>
+      </w:rPr>
+    </w:lvl>
+    <w:lvl w:ilvl="6" w:tplc="08090001" w:tentative="1">
+      <w:start w:val="1"/>
+      <w:numFmt w:val="bullet"/>
+      <w:lvlText w:val=""/>
+      <w:lvlJc w:val="left"/>
+      <w:pPr>
+        <w:ind w:left="5040" w:hanging="360"/>
+      </w:pPr>
+      <w:rPr>
+        <w:rFonts w:ascii="Symbol" w:hAnsi="Symbol" w:hint="default"/>
+      </w:rPr>
+    </w:lvl>
+    <w:lvl w:ilvl="7" w:tplc="08090003" w:tentative="1">
+      <w:start w:val="1"/>
+      <w:numFmt w:val="bullet"/>
+      <w:lvlText w:val="o"/>
+      <w:lvlJc w:val="left"/>
+      <w:pPr>
+        <w:ind w:left="5760" w:hanging="360"/>
+      </w:pPr>
+      <w:rPr>
+        <w:rFonts w:ascii="Courier New" w:hAnsi="Courier New" w:cs="Courier New" w:hint="default"/>
+      </w:rPr>
+    </w:lvl>
+    <w:lvl w:ilvl="8" w:tplc="08090005" w:tentative="1">
+      <w:start w:val="1"/>
+      <w:numFmt w:val="bullet"/>
+      <w:lvlText w:val=""/>
+      <w:lvlJc w:val="left"/>
+      <w:pPr>
+        <w:ind w:left="6480" w:hanging="360"/>
+      </w:pPr>
+      <w:rPr>
+        <w:rFonts w:ascii="Wingdings" w:hAnsi="Wingdings" w:hint="default"/>
+      </w:rPr>
+    </w:lvl>
+  </w:abstractNum>
+  <w:abstractNum w:abstractNumId="1">
+    <w:nsid w:val="6EE4608F"/>
+    <w:multiLevelType w:val="hybridMultilevel"/>
+    <w:tmpl w:val="285A66E0"/>
+    <w:lvl w:ilvl="0" w:tplc="08090001">
+      <w:start w:val="1"/>
+      <w:numFmt w:val="bullet"/>
+      <w:lvlText w:val=""/>
+      <w:lvlJc w:val="left"/>
+      <w:pPr>
+        <w:ind w:left="720" w:hanging="360"/>
+      </w:pPr>
+      <w:rPr>
+        <w:rFonts w:ascii="Symbol" w:hAnsi="Symbol" w:hint="default"/>
+      </w:rPr>
+    </w:lvl>
+    <w:lvl w:ilvl="1" w:tplc="08090003" w:tentative="1">
+      <w:start w:val="1"/>
+      <w:numFmt w:val="bullet"/>
+      <w:lvlText w:val="o"/>
+      <w:lvlJc w:val="left"/>
+      <w:pPr>
+        <w:ind w:left="1440" w:hanging="360"/>
+      </w:pPr>
+      <w:rPr>
+        <w:rFonts w:ascii="Courier New" w:hAnsi="Courier New" w:cs="Courier New" w:hint="default"/>
+      </w:rPr>
+    </w:lvl>
+    <w:lvl w:ilvl="2" w:tplc="08090005" w:tentative="1">
+      <w:start w:val="1"/>
+      <w:numFmt w:val="bullet"/>
+      <w:lvlText w:val=""/>
+      <w:lvlJc w:val="left"/>
+      <w:pPr>
+        <w:ind w:left="2160" w:hanging="360"/>
+      </w:pPr>
+      <w:rPr>
+        <w:rFonts w:ascii="Wingdings" w:hAnsi="Wingdings" w:hint="default"/>
+      </w:rPr>
+    </w:lvl>
+    <w:lvl w:ilvl="3" w:tplc="08090001" w:tentative="1">
+      <w:start w:val="1"/>
+      <w:numFmt w:val="bullet"/>
+      <w:lvlText w:val=""/>
+      <w:lvlJc w:val="left"/>
+      <w:pPr>
+        <w:ind w:left="2880" w:hanging="360"/>
+      </w:pPr>
+      <w:rPr>
+        <w:rFonts w:ascii="Symbol" w:hAnsi="Symbol" w:hint="default"/>
+      </w:rPr>
+    </w:lvl>
+    <w:lvl w:ilvl="4" w:tplc="08090003" w:tentative="1">
+      <w:start w:val="1"/>
+      <w:numFmt w:val="bullet"/>
+      <w:lvlText w:val="o"/>
+      <w:lvlJc w:val="left"/>
+      <w:pPr>
+        <w:ind w:left="3600" w:hanging="360"/>
+      </w:pPr>
+      <w:rPr>
+        <w:rFonts w:ascii="Courier New" w:hAnsi="Courier New" w:cs="Courier New" w:hint="default"/>
+      </w:rPr>
+    </w:lvl>
+    <w:lvl w:ilvl="5" w:tplc="08090005" w:tentative="1">
+      <w:start w:val="1"/>
+      <w:numFmt w:val="bullet"/>
+      <w:lvlText w:val=""/>
+      <w:lvlJc w:val="left"/>
+      <w:pPr>
+        <w:ind w:left="4320" w:hanging="360"/>
+      </w:pPr>
+      <w:rPr>
+        <w:rFonts w:ascii="Wingdings" w:hAnsi="Wingdings" w:hint="default"/>
+      </w:rPr>
+    </w:lvl>
+    <w:lvl w:ilvl="6" w:tplc="08090001" w:tentative="1">
+      <w:start w:val="1"/>
+      <w:numFmt w:val="bullet"/>
+      <w:lvlText w:val=""/>
+      <w:lvlJc w:val="left"/>
+      <w:pPr>
+        <w:ind w:left="5040" w:hanging="360"/>
+      </w:pPr>
+      <w:rPr>
+        <w:rFonts w:ascii="Symbol" w:hAnsi="Symbol" w:hint="default"/>
+      </w:rPr>
+    </w:lvl>
+    <w:lvl w:ilvl="7" w:tplc="08090003" w:tentative="1">
+      <w:start w:val="1"/>
+      <w:numFmt w:val="bullet"/>
+      <w:lvlText w:val="o"/>
+      <w:lvlJc w:val="left"/>
+      <w:pPr>
+        <w:ind w:left="5760" w:hanging="360"/>
+      </w:pPr>
+      <w:rPr>
+        <w:rFonts w:ascii="Courier New" w:hAnsi="Courier New" w:cs="Courier New" w:hint="default"/>
+      </w:rPr>
+    </w:lvl>
+    <w:lvl w:ilvl="8" w:tplc="08090005" w:tentative="1">
+      <w:start w:val="1"/>
+      <w:numFmt w:val="bullet"/>
+      <w:lvlText w:val=""/>
+      <w:lvlJc w:val="left"/>
+      <w:pPr>
+        <w:ind w:left="6480" w:hanging="360"/>
+      </w:pPr>
+      <w:rPr>
+        <w:rFonts w:ascii="Wingdings" w:hAnsi="Wingdings" w:hint="default"/>
+      </w:rPr>
+    </w:lvl>
+  </w:abstractNum>
+  <w:num w:numId="1">
+    <w:abstractNumId w:val="0"/>
+  </w:num>
+  <w:num w:numId="2">
+    <w:abstractNumId w:val="1"/>
+  </w:num>
+</w:numbering>
 </file>
 
 <file path=word/styles.xml><?xml version="1.0" encoding="utf-8"?>
@@ -1693,6 +2017,17 @@
       <w:color w:val="4F81BD" w:themeColor="accent1"/>
     </w:rPr>
   </w:style>
+  <w:style w:type="paragraph" w:styleId="ListParagraph">
+    <w:name w:val="List Paragraph"/>
+    <w:basedOn w:val="Normal"/>
+    <w:uiPriority w:val="34"/>
+    <w:qFormat/>
+    <w:rsid w:val="00934201"/>
+    <w:pPr>
+      <w:ind w:left="720"/>
+      <w:contextualSpacing/>
+    </w:pPr>
+  </w:style>
 </w:styles>
 </file>
 
@@ -2034,6 +2369,17 @@
       <w:color w:val="4F81BD" w:themeColor="accent1"/>
     </w:rPr>
   </w:style>
+  <w:style w:type="paragraph" w:styleId="ListParagraph">
+    <w:name w:val="List Paragraph"/>
+    <w:basedOn w:val="Normal"/>
+    <w:uiPriority w:val="34"/>
+    <w:qFormat/>
+    <w:rsid w:val="00934201"/>
+    <w:pPr>
+      <w:ind w:left="720"/>
+      <w:contextualSpacing/>
+    </w:pPr>
+  </w:style>
 </w:styles>
 </file>
 

</xml_diff>

<commit_message>
Changes to SD card behaviour, and cleanup SD card text and outB info
</commit_message>
<xml_diff>
--- a/Logging Controller Design and Operation.docx
+++ b/Logging Controller Design and Operation.docx
@@ -165,7 +165,10 @@
     </w:p>
     <w:p>
       <w:r>
-        <w:t>LED2, R8, JP4 – not expecting to control 2 outputs, these are “for future use”</w:t>
+        <w:t>JP4 – not expecting to control 2 outputs, “for future use”</w:t>
+      </w:r>
+      <w:r>
+        <w:t xml:space="preserve"> (LED2 used as over-range signal)</w:t>
       </w:r>
     </w:p>
     <w:p>
@@ -249,7 +252,83 @@
         <w:pStyle w:val="Heading2"/>
       </w:pPr>
       <w:r>
-        <w:t>Inserting and Removing the SD Card</w:t>
+        <w:t xml:space="preserve">Logging to </w:t>
+      </w:r>
+      <w:r>
+        <w:t>SD Card</w:t>
+      </w:r>
+      <w:r>
+        <w:t xml:space="preserve"> and to Serial</w:t>
+      </w:r>
+      <w:bookmarkStart w:id="0" w:name="_GoBack"/>
+      <w:bookmarkEnd w:id="0"/>
+    </w:p>
+    <w:p>
+      <w:r>
+        <w:t xml:space="preserve">SD card presence is detected on </w:t>
+      </w:r>
+      <w:proofErr w:type="spellStart"/>
+      <w:r>
+        <w:t>startup</w:t>
+      </w:r>
+      <w:proofErr w:type="spellEnd"/>
+      <w:r>
+        <w:t>. Logging to the card will be skipped if no card is detected and the log data emitted to Serial.</w:t>
+      </w:r>
+    </w:p>
+    <w:p>
+      <w:r>
+        <w:t>Assuming the SD card receptacle has an insertion switch and providing the solder jumpers SJ2 and SJ3 are set correctly</w:t>
+      </w:r>
+      <w:r>
+        <w:t xml:space="preserve"> </w:t>
+      </w:r>
+    </w:p>
+    <w:p>
+      <w:pPr>
+        <w:pStyle w:val="ListParagraph"/>
+        <w:numPr>
+          <w:ilvl w:val="0"/>
+          <w:numId w:val="4"/>
+        </w:numPr>
+      </w:pPr>
+      <w:r>
+        <w:t>If the SD card is removed while the system is on, then the Serial will be used.</w:t>
+      </w:r>
+    </w:p>
+    <w:p>
+      <w:pPr>
+        <w:pStyle w:val="ListParagraph"/>
+        <w:numPr>
+          <w:ilvl w:val="0"/>
+          <w:numId w:val="4"/>
+        </w:numPr>
+      </w:pPr>
+      <w:r>
+        <w:t>C</w:t>
+      </w:r>
+      <w:r>
+        <w:t xml:space="preserve">ard insertion </w:t>
+      </w:r>
+      <w:r>
+        <w:t xml:space="preserve">after </w:t>
+      </w:r>
+      <w:proofErr w:type="spellStart"/>
+      <w:r>
+        <w:t>startup</w:t>
+      </w:r>
+      <w:proofErr w:type="spellEnd"/>
+      <w:r>
+        <w:t xml:space="preserve"> will enable</w:t>
+      </w:r>
+      <w:r>
+        <w:t xml:space="preserve"> logging</w:t>
+      </w:r>
+      <w:r>
+        <w:t xml:space="preserve"> to the card</w:t>
+      </w:r>
+      <w:r>
+        <w:t>.</w:t>
       </w:r>
     </w:p>
     <w:p>
@@ -515,6 +594,7 @@
     </w:p>
     <w:p>
       <w:r>
+        <w:lastRenderedPageBreak/>
         <w:t>Only ONE of the temperature probes is</w:t>
       </w:r>
       <w:r>
@@ -579,7 +659,6 @@
     </w:p>
     <w:p>
       <w:r>
-        <w:lastRenderedPageBreak/>
         <w:t>Outputs only change in run mode (see below).</w:t>
       </w:r>
     </w:p>
@@ -769,6 +848,26 @@
       </w:r>
     </w:p>
     <w:p>
+      <w:pPr>
+        <w:pStyle w:val="ListParagraph"/>
+        <w:numPr>
+          <w:ilvl w:val="0"/>
+          <w:numId w:val="1"/>
+        </w:numPr>
+      </w:pPr>
+      <w:r>
+        <w:t xml:space="preserve">The </w:t>
+      </w:r>
+      <w:proofErr w:type="spellStart"/>
+      <w:r>
+        <w:t>outB</w:t>
+      </w:r>
+      <w:proofErr w:type="spellEnd"/>
+      <w:r>
+        <w:t xml:space="preserve"> LED is illuminated as a warning (out A is not controlled, and logging is suspended in set mode)</w:t>
+      </w:r>
+    </w:p>
+    <w:p>
       <w:r>
         <w:t>In run mode:</w:t>
       </w:r>
@@ -805,6 +904,7 @@
         <w:pStyle w:val="Heading2"/>
       </w:pPr>
       <w:r>
+        <w:lastRenderedPageBreak/>
         <w:t>Serial Commands – Setup and Testing</w:t>
       </w:r>
     </w:p>
@@ -1203,8 +1303,6 @@
         </w:rPr>
         <w:t>() not the RTC. An integer</w:t>
       </w:r>
-      <w:bookmarkStart w:id="0" w:name="_GoBack"/>
-      <w:bookmarkEnd w:id="0"/>
     </w:p>
     <w:p>
       <w:pPr>
@@ -1263,7 +1361,6 @@
           <w:sz w:val="19"/>
           <w:szCs w:val="19"/>
         </w:rPr>
-        <w:lastRenderedPageBreak/>
         <w:t>TMIN</w:t>
       </w:r>
       <w:r>
@@ -1916,6 +2013,119 @@
     </w:lvl>
   </w:abstractNum>
   <w:abstractNum w:abstractNumId="1">
+    <w:nsid w:val="3953744E"/>
+    <w:multiLevelType w:val="hybridMultilevel"/>
+    <w:tmpl w:val="337C65D6"/>
+    <w:lvl w:ilvl="0" w:tplc="08090001">
+      <w:start w:val="1"/>
+      <w:numFmt w:val="bullet"/>
+      <w:lvlText w:val=""/>
+      <w:lvlJc w:val="left"/>
+      <w:pPr>
+        <w:ind w:left="720" w:hanging="360"/>
+      </w:pPr>
+      <w:rPr>
+        <w:rFonts w:ascii="Symbol" w:hAnsi="Symbol" w:hint="default"/>
+      </w:rPr>
+    </w:lvl>
+    <w:lvl w:ilvl="1" w:tplc="08090003" w:tentative="1">
+      <w:start w:val="1"/>
+      <w:numFmt w:val="bullet"/>
+      <w:lvlText w:val="o"/>
+      <w:lvlJc w:val="left"/>
+      <w:pPr>
+        <w:ind w:left="1440" w:hanging="360"/>
+      </w:pPr>
+      <w:rPr>
+        <w:rFonts w:ascii="Courier New" w:hAnsi="Courier New" w:cs="Courier New" w:hint="default"/>
+      </w:rPr>
+    </w:lvl>
+    <w:lvl w:ilvl="2" w:tplc="08090005" w:tentative="1">
+      <w:start w:val="1"/>
+      <w:numFmt w:val="bullet"/>
+      <w:lvlText w:val=""/>
+      <w:lvlJc w:val="left"/>
+      <w:pPr>
+        <w:ind w:left="2160" w:hanging="360"/>
+      </w:pPr>
+      <w:rPr>
+        <w:rFonts w:ascii="Wingdings" w:hAnsi="Wingdings" w:hint="default"/>
+      </w:rPr>
+    </w:lvl>
+    <w:lvl w:ilvl="3" w:tplc="08090001" w:tentative="1">
+      <w:start w:val="1"/>
+      <w:numFmt w:val="bullet"/>
+      <w:lvlText w:val=""/>
+      <w:lvlJc w:val="left"/>
+      <w:pPr>
+        <w:ind w:left="2880" w:hanging="360"/>
+      </w:pPr>
+      <w:rPr>
+        <w:rFonts w:ascii="Symbol" w:hAnsi="Symbol" w:hint="default"/>
+      </w:rPr>
+    </w:lvl>
+    <w:lvl w:ilvl="4" w:tplc="08090003" w:tentative="1">
+      <w:start w:val="1"/>
+      <w:numFmt w:val="bullet"/>
+      <w:lvlText w:val="o"/>
+      <w:lvlJc w:val="left"/>
+      <w:pPr>
+        <w:ind w:left="3600" w:hanging="360"/>
+      </w:pPr>
+      <w:rPr>
+        <w:rFonts w:ascii="Courier New" w:hAnsi="Courier New" w:cs="Courier New" w:hint="default"/>
+      </w:rPr>
+    </w:lvl>
+    <w:lvl w:ilvl="5" w:tplc="08090005" w:tentative="1">
+      <w:start w:val="1"/>
+      <w:numFmt w:val="bullet"/>
+      <w:lvlText w:val=""/>
+      <w:lvlJc w:val="left"/>
+      <w:pPr>
+        <w:ind w:left="4320" w:hanging="360"/>
+      </w:pPr>
+      <w:rPr>
+        <w:rFonts w:ascii="Wingdings" w:hAnsi="Wingdings" w:hint="default"/>
+      </w:rPr>
+    </w:lvl>
+    <w:lvl w:ilvl="6" w:tplc="08090001" w:tentative="1">
+      <w:start w:val="1"/>
+      <w:numFmt w:val="bullet"/>
+      <w:lvlText w:val=""/>
+      <w:lvlJc w:val="left"/>
+      <w:pPr>
+        <w:ind w:left="5040" w:hanging="360"/>
+      </w:pPr>
+      <w:rPr>
+        <w:rFonts w:ascii="Symbol" w:hAnsi="Symbol" w:hint="default"/>
+      </w:rPr>
+    </w:lvl>
+    <w:lvl w:ilvl="7" w:tplc="08090003" w:tentative="1">
+      <w:start w:val="1"/>
+      <w:numFmt w:val="bullet"/>
+      <w:lvlText w:val="o"/>
+      <w:lvlJc w:val="left"/>
+      <w:pPr>
+        <w:ind w:left="5760" w:hanging="360"/>
+      </w:pPr>
+      <w:rPr>
+        <w:rFonts w:ascii="Courier New" w:hAnsi="Courier New" w:cs="Courier New" w:hint="default"/>
+      </w:rPr>
+    </w:lvl>
+    <w:lvl w:ilvl="8" w:tplc="08090005" w:tentative="1">
+      <w:start w:val="1"/>
+      <w:numFmt w:val="bullet"/>
+      <w:lvlText w:val=""/>
+      <w:lvlJc w:val="left"/>
+      <w:pPr>
+        <w:ind w:left="6480" w:hanging="360"/>
+      </w:pPr>
+      <w:rPr>
+        <w:rFonts w:ascii="Wingdings" w:hAnsi="Wingdings" w:hint="default"/>
+      </w:rPr>
+    </w:lvl>
+  </w:abstractNum>
+  <w:abstractNum w:abstractNumId="2">
     <w:nsid w:val="46FF6D26"/>
     <w:multiLevelType w:val="hybridMultilevel"/>
     <w:tmpl w:val="B7F23F32"/>
@@ -2028,7 +2238,7 @@
       </w:rPr>
     </w:lvl>
   </w:abstractNum>
-  <w:abstractNum w:abstractNumId="2">
+  <w:abstractNum w:abstractNumId="3">
     <w:nsid w:val="6EE4608F"/>
     <w:multiLevelType w:val="hybridMultilevel"/>
     <w:tmpl w:val="285A66E0"/>
@@ -2145,9 +2355,12 @@
     <w:abstractNumId w:val="0"/>
   </w:num>
   <w:num w:numId="2">
+    <w:abstractNumId w:val="3"/>
+  </w:num>
+  <w:num w:numId="3">
     <w:abstractNumId w:val="2"/>
   </w:num>
-  <w:num w:numId="3">
+  <w:num w:numId="4">
     <w:abstractNumId w:val="1"/>
   </w:num>
 </w:numbering>
@@ -3225,7 +3438,7 @@
 </file>
 
 <file path=customXml/itemProps1.xml><?xml version="1.0" encoding="utf-8"?>
-<ds:datastoreItem xmlns:ds="http://schemas.openxmlformats.org/officeDocument/2006/customXml" ds:itemID="{6E8F46E8-7362-4BEC-8F55-E2BBCCDB2B61}">
+<ds:datastoreItem xmlns:ds="http://schemas.openxmlformats.org/officeDocument/2006/customXml" ds:itemID="{A6DCEABA-BE9F-4B73-9733-C601694AD9B5}">
   <ds:schemaRefs>
     <ds:schemaRef ds:uri="http://schemas.openxmlformats.org/officeDocument/2006/bibliography"/>
   </ds:schemaRefs>

</xml_diff>

<commit_message>
changed behaviour of *TEMP command
</commit_message>
<xml_diff>
--- a/Logging Controller Design and Operation.docx
+++ b/Logging Controller Design and Operation.docx
@@ -260,8 +260,6 @@
       <w:r>
         <w:t xml:space="preserve"> and to Serial</w:t>
       </w:r>
-      <w:bookmarkStart w:id="0" w:name="_GoBack"/>
-      <w:bookmarkEnd w:id="0"/>
     </w:p>
     <w:p>
       <w:r>
@@ -278,10 +276,7 @@
     </w:p>
     <w:p>
       <w:r>
-        <w:t>Assuming the SD card receptacle has an insertion switch and providing the solder jumpers SJ2 and SJ3 are set correctly</w:t>
-      </w:r>
-      <w:r>
-        <w:t xml:space="preserve"> </w:t>
+        <w:t xml:space="preserve">Assuming the SD card receptacle has an insertion switch and providing the solder jumpers SJ2 and SJ3 are set correctly </w:t>
       </w:r>
     </w:p>
     <w:p>
@@ -1312,6 +1307,7 @@
         <w:spacing w:after="0" w:line="240" w:lineRule="auto"/>
         <w:rPr>
           <w:rFonts w:ascii="Consolas" w:hAnsi="Consolas" w:cs="Consolas"/>
+          <w:color w:val="008000"/>
           <w:sz w:val="19"/>
           <w:szCs w:val="19"/>
         </w:rPr>
@@ -1340,7 +1336,16 @@
           <w:sz w:val="19"/>
           <w:szCs w:val="19"/>
         </w:rPr>
-        <w:t>read all attached temp sensors and emit logging string. Forces a check of the control conditions and change of output</w:t>
+        <w:t xml:space="preserve">read all attached temp sensors and emit </w:t>
+      </w:r>
+      <w:r>
+        <w:rPr>
+          <w:rFonts w:ascii="Consolas" w:hAnsi="Consolas" w:cs="Consolas"/>
+          <w:color w:val="008000"/>
+          <w:sz w:val="19"/>
+          <w:szCs w:val="19"/>
+        </w:rPr>
+        <w:t>logging string.</w:t>
       </w:r>
     </w:p>
     <w:p>
@@ -1355,6 +1360,8 @@
           <w:szCs w:val="19"/>
         </w:rPr>
       </w:pPr>
+      <w:bookmarkStart w:id="0" w:name="_GoBack"/>
+      <w:bookmarkEnd w:id="0"/>
       <w:r>
         <w:rPr>
           <w:rFonts w:ascii="Consolas" w:hAnsi="Consolas" w:cs="Consolas"/>
@@ -3438,7 +3445,7 @@
 </file>
 
 <file path=customXml/itemProps1.xml><?xml version="1.0" encoding="utf-8"?>
-<ds:datastoreItem xmlns:ds="http://schemas.openxmlformats.org/officeDocument/2006/customXml" ds:itemID="{A6DCEABA-BE9F-4B73-9733-C601694AD9B5}">
+<ds:datastoreItem xmlns:ds="http://schemas.openxmlformats.org/officeDocument/2006/customXml" ds:itemID="{4B39A9B8-5566-4022-A2C9-9E2CEE227839}">
   <ds:schemaRefs>
     <ds:schemaRef ds:uri="http://schemas.openxmlformats.org/officeDocument/2006/bibliography"/>
   </ds:schemaRefs>

</xml_diff>